<commit_message>
wip fixing own known bugs.
</commit_message>
<xml_diff>
--- a/changelog/change-log-v3.docx
+++ b/changelog/change-log-v3.docx
@@ -1047,7 +1047,7 @@
           <w:b/>
           <w:u w:val="single"/>
         </w:rPr>
-        <w:t>2</w:t>
+        <w:t>3</w:t>
       </w:r>
       <w:r>
         <w:rPr>
@@ -1061,9 +1061,8 @@
           <w:b/>
           <w:u w:val="single"/>
         </w:rPr>
-        <w:t>...</w:t>
-      </w:r>
-      <w:proofErr w:type="gramStart"/>
+        <w:t>Mobile data populate issue fixed by adding slick control functions</w:t>
+      </w:r>
       <w:r>
         <w:rPr>
           <w:b/>
@@ -1077,9 +1076,658 @@
           <w:u w:val="single"/>
         </w:rPr>
         <w:br/>
+      </w:r>
+      <w:r>
+        <w:rPr>
+          <w:b/>
+        </w:rPr>
+        <w:br/>
+      </w:r>
+    </w:p>
+    <w:p>
+      <w:r>
+        <w:tab/>
+      </w:r>
+      <w:r>
+        <w:tab/>
+      </w:r>
+      <w:r>
+        <w:tab/>
+      </w:r>
+      <w:proofErr w:type="spellStart"/>
+      <w:proofErr w:type="gramStart"/>
+      <w:r>
+        <w:t>comingMovieGridListing.push</w:t>
+      </w:r>
+      <w:proofErr w:type="spellEnd"/>
+      <w:r>
+        <w:t>(</w:t>
+      </w:r>
+      <w:proofErr w:type="gramEnd"/>
+    </w:p>
+    <w:p>
+      <w:r>
+        <w:tab/>
+      </w:r>
+      <w:r>
+        <w:tab/>
+      </w:r>
+      <w:r>
+        <w:tab/>
+      </w:r>
+      <w:r>
+        <w:tab/>
+        <w:t>[</w:t>
+      </w:r>
+      <w:r>
+        <w:tab/>
+      </w:r>
+      <w:r>
+        <w:tab/>
+      </w:r>
+      <w:r>
+        <w:tab/>
+      </w:r>
+      <w:r>
+        <w:tab/>
+      </w:r>
+      <w:r>
+        <w:tab/>
+      </w:r>
+    </w:p>
+    <w:p>
+      <w:r>
+        <w:tab/>
+      </w:r>
+      <w:r>
+        <w:tab/>
+      </w:r>
+      <w:r>
+        <w:tab/>
+      </w:r>
+      <w:r>
+        <w:tab/>
+      </w:r>
+      <w:r>
+        <w:tab/>
+      </w:r>
+      <w:proofErr w:type="spellStart"/>
+      <w:proofErr w:type="gramStart"/>
+      <w:r>
+        <w:t>movieItemClass</w:t>
+      </w:r>
+      <w:proofErr w:type="spellEnd"/>
+      <w:proofErr w:type="gramEnd"/>
+      <w:r>
+        <w:t>,</w:t>
+      </w:r>
+    </w:p>
+    <w:p>
+      <w:r>
+        <w:tab/>
+      </w:r>
+      <w:r>
+        <w:tab/>
+      </w:r>
+      <w:r>
+        <w:tab/>
+      </w:r>
+      <w:r>
+        <w:tab/>
+      </w:r>
+      <w:r>
+        <w:tab/>
+      </w:r>
+      <w:proofErr w:type="spellStart"/>
+      <w:r>
+        <w:t>item.movieType</w:t>
+      </w:r>
+      <w:proofErr w:type="spellEnd"/>
+      <w:r>
+        <w:t>,</w:t>
+      </w:r>
+    </w:p>
+    <w:p>
+      <w:r>
+        <w:tab/>
+      </w:r>
+      <w:r>
+        <w:tab/>
+      </w:r>
+      <w:r>
+        <w:tab/>
+      </w:r>
+      <w:r>
+        <w:tab/>
+      </w:r>
+      <w:r>
+        <w:tab/>
+      </w:r>
+      <w:proofErr w:type="spellStart"/>
+      <w:proofErr w:type="gramStart"/>
+      <w:r>
+        <w:t>movieCinema</w:t>
+      </w:r>
+      <w:proofErr w:type="spellEnd"/>
+      <w:proofErr w:type="gramEnd"/>
+      <w:r>
+        <w:t>,</w:t>
+      </w:r>
+    </w:p>
+    <w:p>
+      <w:r>
+        <w:tab/>
+      </w:r>
+      <w:r>
+        <w:tab/>
+      </w:r>
+      <w:r>
+        <w:tab/>
+      </w:r>
+      <w:r>
+        <w:tab/>
+      </w:r>
+      <w:r>
+        <w:tab/>
+      </w:r>
+      <w:proofErr w:type="spellStart"/>
+      <w:proofErr w:type="gramStart"/>
+      <w:r>
+        <w:t>movieName</w:t>
+      </w:r>
+      <w:proofErr w:type="spellEnd"/>
+      <w:proofErr w:type="gramEnd"/>
+      <w:r>
+        <w:t>,</w:t>
+      </w:r>
+    </w:p>
+    <w:p>
+      <w:r>
+        <w:tab/>
+      </w:r>
+      <w:r>
+        <w:tab/>
+      </w:r>
+      <w:r>
+        <w:tab/>
+      </w:r>
+      <w:r>
+        <w:tab/>
+      </w:r>
+      <w:r>
+        <w:tab/>
+      </w:r>
+      <w:proofErr w:type="spellStart"/>
+      <w:proofErr w:type="gramStart"/>
+      <w:r>
+        <w:t>moviePostURL+</w:t>
+      </w:r>
+      <w:proofErr w:type="gramEnd"/>
+      <w:r>
+        <w:t>item.MovieImage</w:t>
+      </w:r>
+      <w:proofErr w:type="spellEnd"/>
+      <w:r>
+        <w:t>,</w:t>
+      </w:r>
+    </w:p>
+    <w:p>
+      <w:r>
+        <w:tab/>
+      </w:r>
+      <w:r>
+        <w:tab/>
+      </w:r>
+      <w:r>
+        <w:tab/>
+      </w:r>
+      <w:r>
+        <w:tab/>
+      </w:r>
+      <w:r>
+        <w:tab/>
+      </w:r>
+      <w:proofErr w:type="spellStart"/>
+      <w:proofErr w:type="gramStart"/>
+      <w:r>
+        <w:t>movieURL+</w:t>
+      </w:r>
+      <w:proofErr w:type="gramEnd"/>
+      <w:r>
+        <w:t>item.MovieTrailer</w:t>
+      </w:r>
+      <w:proofErr w:type="spellEnd"/>
+      <w:r>
+        <w:t>,</w:t>
+      </w:r>
+    </w:p>
+    <w:p>
+      <w:r>
+        <w:tab/>
+      </w:r>
+      <w:r>
+        <w:tab/>
+      </w:r>
+      <w:r>
+        <w:tab/>
+      </w:r>
+      <w:r>
+        <w:tab/>
+      </w:r>
+      <w:r>
+        <w:tab/>
+      </w:r>
+      <w:proofErr w:type="spellStart"/>
+      <w:proofErr w:type="gramStart"/>
+      <w:r>
+        <w:t>movieLanguage</w:t>
+      </w:r>
+      <w:proofErr w:type="spellEnd"/>
+      <w:proofErr w:type="gramEnd"/>
+      <w:r>
+        <w:t>,</w:t>
+      </w:r>
+    </w:p>
+    <w:p>
+      <w:r>
+        <w:tab/>
+      </w:r>
+      <w:r>
+        <w:tab/>
+      </w:r>
+      <w:r>
+        <w:tab/>
+      </w:r>
+      <w:r>
+        <w:tab/>
+      </w:r>
+      <w:r>
+        <w:tab/>
+      </w:r>
+      <w:proofErr w:type="spellStart"/>
+      <w:r>
+        <w:t>item.Duration</w:t>
+      </w:r>
+      <w:proofErr w:type="spellEnd"/>
+      <w:r>
+        <w:t>,</w:t>
+      </w:r>
+    </w:p>
+    <w:p>
+      <w:r>
+        <w:tab/>
+      </w:r>
+      <w:r>
+        <w:tab/>
+      </w:r>
+      <w:r>
+        <w:tab/>
+      </w:r>
+      <w:r>
+        <w:tab/>
+      </w:r>
+      <w:r>
+        <w:tab/>
+      </w:r>
+      <w:proofErr w:type="spellStart"/>
+      <w:proofErr w:type="gramStart"/>
+      <w:r>
+        <w:t>moviePG</w:t>
+      </w:r>
+      <w:proofErr w:type="spellEnd"/>
+      <w:proofErr w:type="gramEnd"/>
+      <w:r>
+        <w:t>,</w:t>
+      </w:r>
+    </w:p>
+    <w:p>
+      <w:r>
+        <w:tab/>
+      </w:r>
+      <w:r>
+        <w:tab/>
+      </w:r>
+      <w:r>
+        <w:tab/>
+      </w:r>
+      <w:r>
+        <w:tab/>
+      </w:r>
+      <w:r>
+        <w:tab/>
+      </w:r>
+      <w:proofErr w:type="spellStart"/>
+      <w:proofErr w:type="gramStart"/>
+      <w:r>
+        <w:t>movieSynopsis</w:t>
+      </w:r>
+      <w:proofErr w:type="spellEnd"/>
+      <w:proofErr w:type="gramEnd"/>
+      <w:r>
+        <w:t>,</w:t>
+      </w:r>
+    </w:p>
+    <w:p>
+      <w:r>
+        <w:tab/>
+      </w:r>
+      <w:r>
+        <w:tab/>
+      </w:r>
+      <w:r>
+        <w:tab/>
+      </w:r>
+      <w:r>
+        <w:tab/>
+      </w:r>
+      <w:r>
+        <w:tab/>
+      </w:r>
+      <w:proofErr w:type="spellStart"/>
+      <w:proofErr w:type="gramStart"/>
+      <w:r>
+        <w:t>movieGenre</w:t>
+      </w:r>
+      <w:proofErr w:type="spellEnd"/>
+      <w:proofErr w:type="gramEnd"/>
+      <w:r>
+        <w:t>,</w:t>
+      </w:r>
+    </w:p>
+    <w:p>
+      <w:r>
+        <w:tab/>
+      </w:r>
+      <w:r>
+        <w:tab/>
+      </w:r>
+      <w:r>
+        <w:tab/>
+      </w:r>
+      <w:r>
+        <w:tab/>
+      </w:r>
+      <w:r>
+        <w:tab/>
+        <w:t>'</w:t>
+      </w:r>
+      <w:proofErr w:type="gramStart"/>
+      <w:r>
+        <w:t>movie-inner.html?</w:t>
+      </w:r>
+      <w:proofErr w:type="gramEnd"/>
+      <w:r>
+        <w:t>param1='+</w:t>
+      </w:r>
+      <w:proofErr w:type="spellStart"/>
+      <w:r>
+        <w:t>movieName</w:t>
+      </w:r>
+      <w:proofErr w:type="spellEnd"/>
+      <w:r>
+        <w:t>+'&amp;param2='+</w:t>
+      </w:r>
+      <w:proofErr w:type="spellStart"/>
+      <w:r>
+        <w:t>item.movieType</w:t>
+      </w:r>
+      <w:proofErr w:type="spellEnd"/>
+      <w:r>
+        <w:tab/>
+      </w:r>
+      <w:r>
+        <w:tab/>
+      </w:r>
+    </w:p>
+    <w:p>
+      <w:r>
+        <w:tab/>
+      </w:r>
+      <w:r>
+        <w:tab/>
+      </w:r>
+      <w:r>
+        <w:tab/>
+      </w:r>
+      <w:r>
+        <w:tab/>
+        <w:t>]</w:t>
+      </w:r>
+    </w:p>
+    <w:p>
+      <w:r>
+        <w:tab/>
+      </w:r>
+      <w:r>
+        <w:tab/>
+      </w:r>
+      <w:r>
+        <w:tab/>
+        <w:t>);</w:t>
+      </w:r>
+    </w:p>
+    <w:p>
+      <w:r>
+        <w:lastRenderedPageBreak/>
+        <w:tab/>
+      </w:r>
+      <w:r>
+        <w:tab/>
+        <w:t>});</w:t>
       </w:r>
       <w:bookmarkStart w:id="0" w:name="_GoBack"/>
       <w:bookmarkEnd w:id="0"/>
+    </w:p>
+    <w:p>
+      <w:r>
+        <w:tab/>
+        <w:t xml:space="preserve">  </w:t>
+      </w:r>
+    </w:p>
+    <w:p>
+      <w:r>
+        <w:tab/>
+        <w:t>}).</w:t>
+      </w:r>
+      <w:proofErr w:type="gramStart"/>
+      <w:r>
+        <w:t>done(</w:t>
+      </w:r>
+      <w:proofErr w:type="gramEnd"/>
+      <w:r>
+        <w:t>function( data ) {</w:t>
+      </w:r>
+    </w:p>
+    <w:p/>
+    <w:p>
+      <w:r>
+        <w:tab/>
+      </w:r>
+      <w:r>
+        <w:tab/>
+      </w:r>
+      <w:proofErr w:type="spellStart"/>
+      <w:proofErr w:type="gramStart"/>
+      <w:r>
+        <w:rPr>
+          <w:highlight w:val="yellow"/>
+        </w:rPr>
+        <w:t>movieListRemoveCarousel</w:t>
+      </w:r>
+      <w:proofErr w:type="spellEnd"/>
+      <w:r>
+        <w:rPr>
+          <w:highlight w:val="yellow"/>
+        </w:rPr>
+        <w:t>(</w:t>
+      </w:r>
+      <w:proofErr w:type="gramEnd"/>
+      <w:r>
+        <w:rPr>
+          <w:highlight w:val="yellow"/>
+        </w:rPr>
+        <w:t>);</w:t>
+      </w:r>
+    </w:p>
+    <w:p>
+      <w:r>
+        <w:tab/>
+      </w:r>
+      <w:r>
+        <w:tab/>
+      </w:r>
+      <w:proofErr w:type="spellStart"/>
+      <w:proofErr w:type="gramStart"/>
+      <w:r>
+        <w:t>loadComingMovieGridBlocks</w:t>
+      </w:r>
+      <w:proofErr w:type="spellEnd"/>
+      <w:r>
+        <w:t>(</w:t>
+      </w:r>
+      <w:proofErr w:type="gramEnd"/>
+      <w:r>
+        <w:t>);</w:t>
+      </w:r>
+    </w:p>
+    <w:p>
+      <w:r>
+        <w:tab/>
+      </w:r>
+      <w:r>
+        <w:tab/>
+      </w:r>
+      <w:proofErr w:type="spellStart"/>
+      <w:proofErr w:type="gramStart"/>
+      <w:r>
+        <w:rPr>
+          <w:highlight w:val="yellow"/>
+        </w:rPr>
+        <w:t>movieListStartCarousel</w:t>
+      </w:r>
+      <w:proofErr w:type="spellEnd"/>
+      <w:r>
+        <w:rPr>
+          <w:highlight w:val="yellow"/>
+        </w:rPr>
+        <w:t>(</w:t>
+      </w:r>
+      <w:proofErr w:type="gramEnd"/>
+      <w:r>
+        <w:rPr>
+          <w:highlight w:val="yellow"/>
+        </w:rPr>
+        <w:t>);</w:t>
+      </w:r>
+    </w:p>
+    <w:p>
+      <w:r>
+        <w:tab/>
+      </w:r>
+      <w:r>
+        <w:tab/>
+      </w:r>
+    </w:p>
+    <w:p>
+      <w:r>
+        <w:tab/>
+      </w:r>
+      <w:r>
+        <w:tab/>
+      </w:r>
+      <w:proofErr w:type="gramStart"/>
+      <w:r>
+        <w:t>console.log(</w:t>
+      </w:r>
+      <w:proofErr w:type="gramEnd"/>
+      <w:r>
+        <w:t>"Coming movie grid completed");</w:t>
+      </w:r>
+      <w:r>
+        <w:tab/>
+      </w:r>
+      <w:r>
+        <w:tab/>
+      </w:r>
+    </w:p>
+    <w:p>
+      <w:r>
+        <w:tab/>
+        <w:t>}).</w:t>
+      </w:r>
+      <w:proofErr w:type="gramStart"/>
+      <w:r>
+        <w:t>fail(</w:t>
+      </w:r>
+      <w:proofErr w:type="gramEnd"/>
+      <w:r>
+        <w:t>function( data ) {</w:t>
+      </w:r>
+    </w:p>
+    <w:p>
+      <w:r>
+        <w:tab/>
+        <w:t xml:space="preserve">    </w:t>
+      </w:r>
+      <w:proofErr w:type="gramStart"/>
+      <w:r>
+        <w:t>console.log(</w:t>
+      </w:r>
+      <w:proofErr w:type="gramEnd"/>
+      <w:r>
+        <w:t>"Coming movie grid  failed");</w:t>
+      </w:r>
+    </w:p>
+    <w:p>
+      <w:r>
+        <w:tab/>
+        <w:t>});</w:t>
+      </w:r>
+    </w:p>
+    <w:p>
+      <w:r>
+        <w:t>}</w:t>
+      </w:r>
+    </w:p>
+    <w:p/>
+    <w:p/>
+    <w:p>
+      <w:r>
+        <w:rPr>
+          <w:b/>
+          <w:u w:val="single"/>
+        </w:rPr>
+        <w:t>4</w:t>
+      </w:r>
+      <w:r>
+        <w:rPr>
+          <w:b/>
+          <w:u w:val="single"/>
+        </w:rPr>
+        <w:t xml:space="preserve">) </w:t>
+      </w:r>
+      <w:r>
+        <w:rPr>
+          <w:b/>
+          <w:u w:val="single"/>
+        </w:rPr>
+        <w:t>...</w:t>
+      </w:r>
+      <w:proofErr w:type="gramStart"/>
+      <w:r>
+        <w:rPr>
+          <w:b/>
+          <w:u w:val="single"/>
+        </w:rPr>
+        <w:t>:</w:t>
+      </w:r>
+      <w:r>
+        <w:rPr>
+          <w:b/>
+          <w:u w:val="single"/>
+        </w:rPr>
+        <w:br/>
+      </w:r>
       <w:r>
         <w:rPr>
           <w:b/>

</xml_diff>